<commit_message>
Atividade 2 - LEIAME
</commit_message>
<xml_diff>
--- a/Atividade Avaliativa 1 - Lista de Exercícios.docx
+++ b/Atividade Avaliativa 1 - Lista de Exercícios.docx
@@ -138,7 +138,31 @@
         <w:jc w:val="both"/>
       </w:pPr>
       <w:r>
-        <w:t xml:space="preserve">Para a entrega, criar um repositório público no github ou bitbucket e enviar o link pelo moodle. </w:t>
+        <w:t xml:space="preserve">Para a entrega, criar um repositório público no </w:t>
+      </w:r>
+      <w:proofErr w:type="spellStart"/>
+      <w:r>
+        <w:t>github</w:t>
+      </w:r>
+      <w:proofErr w:type="spellEnd"/>
+      <w:r>
+        <w:t xml:space="preserve"> ou </w:t>
+      </w:r>
+      <w:proofErr w:type="spellStart"/>
+      <w:r>
+        <w:t>bitbucket</w:t>
+      </w:r>
+      <w:proofErr w:type="spellEnd"/>
+      <w:r>
+        <w:t xml:space="preserve"> e enviar o link pelo </w:t>
+      </w:r>
+      <w:proofErr w:type="spellStart"/>
+      <w:r>
+        <w:t>moodle</w:t>
+      </w:r>
+      <w:proofErr w:type="spellEnd"/>
+      <w:r>
+        <w:t xml:space="preserve">. </w:t>
       </w:r>
     </w:p>
     <w:p>
@@ -150,10 +174,7 @@
         <w:jc w:val="both"/>
       </w:pPr>
       <w:r>
-        <w:t>Incluir no repo</w:t>
-      </w:r>
-      <w:r>
-        <w:t>sitório um arquivo LEIAME contendo instruções sobre a organização dos exercícios no repositório.</w:t>
+        <w:t>Incluir no repositório um arquivo LEIAME contendo instruções sobre a organização dos exercícios no repositório.</w:t>
       </w:r>
     </w:p>
     <w:p>
@@ -200,31 +221,44 @@
         <w:t>ET1)</w:t>
       </w:r>
       <w:r>
-        <w:t xml:space="preserve"> Descreva com suas palavras o funcionamento dos protocolos</w:t>
-      </w:r>
-      <w:r>
-        <w:t xml:space="preserve"> HTTP e HTTPS. Explique quais são as principais diferenças entre os dois protocolos.</w:t>
-      </w:r>
-    </w:p>
-    <w:p>
-      <w:pPr>
-        <w:jc w:val="both"/>
-      </w:pPr>
-    </w:p>
-    <w:p>
-      <w:pPr>
-        <w:jc w:val="both"/>
-        <w:rPr>
-          <w:b/>
-          <w:bCs/>
-        </w:rPr>
-      </w:pPr>
-      <w:r>
-        <w:rPr>
-          <w:b/>
-          <w:bCs/>
-        </w:rPr>
-        <w:t>HTTP: nesse protocolo o cliente solicita uma informação para o servidor, o qual apenas retorna a informação, caso exista</w:t>
+        <w:t xml:space="preserve"> Descreva com suas palavras o funcionamento dos protocolos HTTP e HTTPS. Explique quais são as principais diferenças entre os dois protocolos.</w:t>
+      </w:r>
+    </w:p>
+    <w:p>
+      <w:pPr>
+        <w:jc w:val="both"/>
+      </w:pPr>
+    </w:p>
+    <w:p>
+      <w:pPr>
+        <w:jc w:val="both"/>
+        <w:rPr>
+          <w:b/>
+          <w:bCs/>
+        </w:rPr>
+      </w:pPr>
+      <w:r>
+        <w:rPr>
+          <w:b/>
+          <w:bCs/>
+        </w:rPr>
+        <w:t xml:space="preserve">HTTP: nesse protocolo o cliente solicita uma informação para o servidor, o qual apenas retorna </w:t>
+      </w:r>
+      <w:proofErr w:type="gramStart"/>
+      <w:r>
+        <w:rPr>
+          <w:b/>
+          <w:bCs/>
+        </w:rPr>
+        <w:t>a</w:t>
+      </w:r>
+      <w:proofErr w:type="gramEnd"/>
+      <w:r>
+        <w:rPr>
+          <w:b/>
+          <w:bCs/>
+        </w:rPr>
+        <w:t xml:space="preserve"> informação, caso exista</w:t>
       </w:r>
       <w:r>
         <w:rPr>
@@ -319,12 +353,42 @@
       <w:r>
         <w:t xml:space="preserve"> Descreva com suas palavras o que é </w:t>
       </w:r>
+      <w:proofErr w:type="spellStart"/>
       <w:r>
         <w:rPr>
           <w:i/>
         </w:rPr>
-        <w:t>Representational State Transfer</w:t>
-      </w:r>
+        <w:t>Representational</w:t>
+      </w:r>
+      <w:proofErr w:type="spellEnd"/>
+      <w:r>
+        <w:rPr>
+          <w:i/>
+        </w:rPr>
+        <w:t xml:space="preserve"> </w:t>
+      </w:r>
+      <w:proofErr w:type="spellStart"/>
+      <w:r>
+        <w:rPr>
+          <w:i/>
+        </w:rPr>
+        <w:t>State</w:t>
+      </w:r>
+      <w:proofErr w:type="spellEnd"/>
+      <w:r>
+        <w:rPr>
+          <w:i/>
+        </w:rPr>
+        <w:t xml:space="preserve"> </w:t>
+      </w:r>
+      <w:proofErr w:type="spellStart"/>
+      <w:r>
+        <w:rPr>
+          <w:i/>
+        </w:rPr>
+        <w:t>Transfer</w:t>
+      </w:r>
+      <w:proofErr w:type="spellEnd"/>
       <w:r>
         <w:t xml:space="preserve"> (REST). </w:t>
       </w:r>
@@ -342,12 +406,21 @@
           <w:bCs/>
         </w:rPr>
       </w:pPr>
-      <w:r>
-        <w:rPr>
-          <w:b/>
-          <w:bCs/>
-        </w:rPr>
-        <w:t>Rest é um modelo de arquitetura de informação, de como o sistema é construído para fornecer informações para qualquer que seja a integração necessária</w:t>
+      <w:proofErr w:type="spellStart"/>
+      <w:r>
+        <w:rPr>
+          <w:b/>
+          <w:bCs/>
+        </w:rPr>
+        <w:t>Rest</w:t>
+      </w:r>
+      <w:proofErr w:type="spellEnd"/>
+      <w:r>
+        <w:rPr>
+          <w:b/>
+          <w:bCs/>
+        </w:rPr>
+        <w:t xml:space="preserve"> é um modelo de arquitetura de informação, de como o sistema é construído para fornecer informações para qualquer que seja a integração necessária</w:t>
       </w:r>
       <w:r>
         <w:rPr>
@@ -395,13 +468,116 @@
     </w:p>
     <w:p>
       <w:pPr>
+        <w:jc w:val="both"/>
+        <w:rPr>
+          <w:b/>
+          <w:bCs/>
+        </w:rPr>
+      </w:pPr>
+      <w:proofErr w:type="spellStart"/>
+      <w:r>
+        <w:rPr>
+          <w:b/>
+          <w:bCs/>
+        </w:rPr>
+        <w:t>Brute</w:t>
+      </w:r>
+      <w:proofErr w:type="spellEnd"/>
+      <w:r>
+        <w:rPr>
+          <w:b/>
+          <w:bCs/>
+        </w:rPr>
+        <w:t xml:space="preserve"> Force </w:t>
+      </w:r>
+      <w:proofErr w:type="spellStart"/>
+      <w:r>
+        <w:rPr>
+          <w:b/>
+          <w:bCs/>
+        </w:rPr>
+        <w:t>Attack</w:t>
+      </w:r>
+      <w:proofErr w:type="spellEnd"/>
+      <w:r>
+        <w:rPr>
+          <w:b/>
+          <w:bCs/>
+        </w:rPr>
+        <w:t>.</w:t>
+      </w:r>
+    </w:p>
+    <w:p>
+      <w:pPr>
+        <w:jc w:val="both"/>
+        <w:rPr>
+          <w:b/>
+          <w:bCs/>
+        </w:rPr>
+      </w:pPr>
+    </w:p>
+    <w:p>
+      <w:pPr>
+        <w:jc w:val="both"/>
+        <w:rPr>
+          <w:b/>
+          <w:bCs/>
+        </w:rPr>
+      </w:pPr>
+      <w:r>
+        <w:rPr>
+          <w:b/>
+          <w:bCs/>
+        </w:rPr>
+        <w:lastRenderedPageBreak/>
+        <w:t>Como o próprio nome diz é um ataque de força bruta, onde o invasor utiliza de ferramentas para realizar solicitações a um servidor, testando com uma quantidade gigantesca de tipos de usuários e senhas, normalmente disponíveis em um dicionário criado pelo mesmo, analisando assim as respostas do servidor.</w:t>
+      </w:r>
+    </w:p>
+    <w:p>
+      <w:pPr>
+        <w:jc w:val="both"/>
+        <w:rPr>
+          <w:b/>
+          <w:bCs/>
+        </w:rPr>
+      </w:pPr>
+      <w:r>
+        <w:rPr>
+          <w:b/>
+          <w:bCs/>
+        </w:rPr>
+        <w:t xml:space="preserve">Existem algumas formas de bloqueio deste ataque que seriam a utilização de senhas fortes, limitação do numero de logins, autenticação em dois fatores, login multinível e colocação de lista negra onde apenas determinados </w:t>
+      </w:r>
+      <w:proofErr w:type="spellStart"/>
+      <w:r>
+        <w:rPr>
+          <w:b/>
+          <w:bCs/>
+        </w:rPr>
+        <w:t>IPs</w:t>
+      </w:r>
+      <w:proofErr w:type="spellEnd"/>
+      <w:r>
+        <w:rPr>
+          <w:b/>
+          <w:bCs/>
+        </w:rPr>
+        <w:t xml:space="preserve"> teriam acesso.</w:t>
+      </w:r>
+    </w:p>
+    <w:p>
+      <w:pPr>
+        <w:jc w:val="both"/>
+      </w:pPr>
+    </w:p>
+    <w:p>
+      <w:pPr>
         <w:pStyle w:val="Ttulo3"/>
         <w:jc w:val="both"/>
       </w:pPr>
       <w:bookmarkStart w:id="2" w:name="_dlj86bsoj7f7" w:colFirst="0" w:colLast="0"/>
       <w:bookmarkEnd w:id="2"/>
       <w:r>
-        <w:lastRenderedPageBreak/>
         <w:t>Exercícios Práticos</w:t>
       </w:r>
     </w:p>
@@ -421,13 +597,7 @@
         <w:t>EP1)</w:t>
       </w:r>
       <w:r>
-        <w:t xml:space="preserve"> Crie uma aplicação Spring Boot que se</w:t>
-      </w:r>
-      <w:r>
-        <w:t>ja capaz de atender requisições HTTP, do tipo GET, no caminho “/contador”. A resposta para este caminho deve ser uma página HTML contendo a quantidade de vezes que o caminho foi acessado (i.e., “Número de Acessos: XX”). O contador não precisa ser persistid</w:t>
-      </w:r>
-      <w:r>
-        <w:t>o, basta que seja armazenado em memória.</w:t>
+        <w:t xml:space="preserve"> Crie uma aplicação Spring Boot que seja capaz de atender requisições HTTP, do tipo GET, no caminho “/contador”. A resposta para este caminho deve ser uma página HTML contendo a quantidade de vezes que o caminho foi acessado (i.e., “Número de Acessos: XX”). O contador não precisa ser persistido, basta que seja armazenado em memória.</w:t>
       </w:r>
     </w:p>
     <w:p>
@@ -457,17 +627,40 @@
       <w:r>
         <w:t xml:space="preserve"> e </w:t>
       </w:r>
+      <w:proofErr w:type="spellStart"/>
       <w:r>
         <w:rPr>
           <w:i/>
         </w:rPr>
         <w:t>PedidoItem</w:t>
       </w:r>
-      <w:r>
-        <w:t xml:space="preserve"> apresentadas abaixo, realiza a implementação de uma aplicação Spring Boot, contendo as seguintes funcionalidades: (1) operações CRUD para Pessoa e Produto, e (2) movimento de realizar pedido. Deve-se realizar a persistência de dados com Spring Data. Além </w:t>
-      </w:r>
-      <w:r>
-        <w:t>disso, deve-se prover acesso às funcionalidades do sistema por meio de uma interface web (e.g., usando o Thymeleaf). O valor do produto está em Float, mas pode-se usar outra forma mais adequada para valores monetários, tal como o uso de BigDecimal.</w:t>
+      <w:proofErr w:type="spellEnd"/>
+      <w:r>
+        <w:t xml:space="preserve"> apresentadas abaixo, realiza a implementação de uma aplicação Spring Boot, contendo as seguintes funcionalidades: (1) operações CRUD para Pessoa e Produto, e (2) movimento de realizar pedido. Deve-se realizar a persistência de dados com Spring Data. Além disso, deve-se prover acesso às funcionalidades do sistema por meio de uma interface web (e.g., usando o </w:t>
+      </w:r>
+      <w:proofErr w:type="spellStart"/>
+      <w:r>
+        <w:t>Thymeleaf</w:t>
+      </w:r>
+      <w:proofErr w:type="spellEnd"/>
+      <w:r>
+        <w:t xml:space="preserve">). O valor do produto está em </w:t>
+      </w:r>
+      <w:proofErr w:type="spellStart"/>
+      <w:r>
+        <w:t>Float</w:t>
+      </w:r>
+      <w:proofErr w:type="spellEnd"/>
+      <w:r>
+        <w:t xml:space="preserve">, mas pode-se usar outra forma mais adequada para valores monetários, tal como o uso de </w:t>
+      </w:r>
+      <w:proofErr w:type="spellStart"/>
+      <w:r>
+        <w:t>BigDecimal</w:t>
+      </w:r>
+      <w:proofErr w:type="spellEnd"/>
+      <w:r>
+        <w:t>.</w:t>
       </w:r>
     </w:p>
     <w:p>

</xml_diff>